<commit_message>
added schematic for node regulator
</commit_message>
<xml_diff>
--- a/Spring-Worklog/Connor/Research.docx
+++ b/Spring-Worklog/Connor/Research.docx
@@ -103,23 +103,7 @@
           <w:b/>
           <w:bCs/>
         </w:rPr>
-        <w:t xml:space="preserve">Circuit </w:t>
-      </w:r>
-      <w:proofErr w:type="gramStart"/>
-      <w:r>
-        <w:rPr>
-          <w:b/>
-          <w:bCs/>
-        </w:rPr>
-        <w:t>stuff</w:t>
-      </w:r>
-      <w:proofErr w:type="gramEnd"/>
-      <w:r>
-        <w:rPr>
-          <w:b/>
-          <w:bCs/>
-        </w:rPr>
-        <w:t>:</w:t>
+        <w:t>Circuit stuff:</w:t>
       </w:r>
     </w:p>
     <w:p>
@@ -136,7 +120,7 @@
           <w:noProof/>
         </w:rPr>
         <w:drawing>
-          <wp:inline distT="0" distB="0" distL="0" distR="0" wp14:anchorId="11EB19AA" wp14:editId="20D05853">
+          <wp:inline distT="0" distB="0" distL="0" distR="0" wp14:anchorId="11EB19AA" wp14:editId="1BF9FAD6">
             <wp:extent cx="5934710" cy="2772410"/>
             <wp:effectExtent l="0" t="0" r="8890" b="8890"/>
             <wp:docPr id="844820164" name="Picture 3"/>
@@ -348,6 +332,69 @@
                         <a14:shadowObscured xmlns:a14="http://schemas.microsoft.com/office/drawing/2010/main"/>
                       </a:ext>
                     </a:extLst>
+                  </pic:spPr>
+                </pic:pic>
+              </a:graphicData>
+            </a:graphic>
+          </wp:inline>
+        </w:drawing>
+      </w:r>
+    </w:p>
+    <w:p>
+      <w:pPr>
+        <w:rPr>
+          <w:b/>
+          <w:bCs/>
+        </w:rPr>
+      </w:pPr>
+    </w:p>
+    <w:p>
+      <w:r>
+        <w:lastRenderedPageBreak/>
+        <w:t>1/30</w:t>
+      </w:r>
+    </w:p>
+    <w:p>
+      <w:r>
+        <w:t>The schematic is the pressure sensor, amplifier, flash ADC, and logic to control the 2 valves for 3 states; IN, OUT, CLOSED.</w:t>
+      </w:r>
+    </w:p>
+    <w:p>
+      <w:r>
+        <w:t>The idea is that the pressure sensor output is put through amplifiers, then a differential and then put through a flash ADC to get the value in one of four states. The logic output is to control the two solenoid valves to create 3 different states. This is based on the ADC value and the raspberry Pi assigned value.</w:t>
+      </w:r>
+    </w:p>
+    <w:p>
+      <w:r>
+        <w:drawing>
+          <wp:inline distT="0" distB="0" distL="0" distR="0" wp14:anchorId="54704FF0" wp14:editId="49432233">
+            <wp:extent cx="5943600" cy="4436110"/>
+            <wp:effectExtent l="0" t="0" r="0" b="2540"/>
+            <wp:docPr id="1125710925" name="Picture 1"/>
+            <wp:cNvGraphicFramePr>
+              <a:graphicFrameLocks xmlns:a="http://schemas.openxmlformats.org/drawingml/2006/main" noChangeAspect="1"/>
+            </wp:cNvGraphicFramePr>
+            <a:graphic xmlns:a="http://schemas.openxmlformats.org/drawingml/2006/main">
+              <a:graphicData uri="http://schemas.openxmlformats.org/drawingml/2006/picture">
+                <pic:pic xmlns:pic="http://schemas.openxmlformats.org/drawingml/2006/picture">
+                  <pic:nvPicPr>
+                    <pic:cNvPr id="1125710925" name=""/>
+                    <pic:cNvPicPr/>
+                  </pic:nvPicPr>
+                  <pic:blipFill>
+                    <a:blip r:embed="rId8"/>
+                    <a:stretch>
+                      <a:fillRect/>
+                    </a:stretch>
+                  </pic:blipFill>
+                  <pic:spPr>
+                    <a:xfrm>
+                      <a:off x="0" y="0"/>
+                      <a:ext cx="5943600" cy="4436110"/>
+                    </a:xfrm>
+                    <a:prstGeom prst="rect">
+                      <a:avLst/>
+                    </a:prstGeom>
                   </pic:spPr>
                 </pic:pic>
               </a:graphicData>

</xml_diff>